<commit_message>
añadi historia al documento
</commit_message>
<xml_diff>
--- a/documentos/Sprint2_Numer016.docx
+++ b/documentos/Sprint2_Numer016.docx
@@ -87,7 +87,7 @@
                 <wp:positionV relativeFrom="page">
                   <wp:posOffset>457835</wp:posOffset>
                 </wp:positionV>
-                <wp:extent cx="222885" cy="9143365"/>
+                <wp:extent cx="223520" cy="9144000"/>
                 <wp:effectExtent l="0" t="0" r="0" b="0"/>
                 <wp:wrapSquare wrapText="bothSides"/>
                 <wp:docPr id="1" name="Group 2365"/>
@@ -98,7 +98,7 @@
                       <wpg:grpSpPr>
                         <a:xfrm>
                           <a:off x="0" y="0"/>
-                          <a:ext cx="222120" cy="9142560"/>
+                          <a:ext cx="222840" cy="9143280"/>
                         </a:xfrm>
                       </wpg:grpSpPr>
                       <wps:wsp>
@@ -106,7 +106,7 @@
                         <wps:spPr>
                           <a:xfrm>
                             <a:off x="0" y="0"/>
-                            <a:ext cx="222120" cy="8780760"/>
+                            <a:ext cx="222840" cy="8781480"/>
                           </a:xfrm>
                           <a:custGeom>
                             <a:avLst/>
@@ -152,8 +152,8 @@
                         <wps:cNvSpPr/>
                         <wps:spPr>
                           <a:xfrm>
-                            <a:off x="0" y="8914680"/>
-                            <a:ext cx="222120" cy="227880"/>
+                            <a:off x="0" y="8916120"/>
+                            <a:ext cx="222840" cy="227160"/>
                           </a:xfrm>
                           <a:custGeom>
                             <a:avLst/>
@@ -203,7 +203,7 @@
           </mc:Choice>
           <mc:Fallback>
             <w:pict>
-              <v:group id="shape_0" alt="Group 2365" style="position:absolute;margin-left:27.55pt;margin-top:36.05pt;width:17.5pt;height:719.9pt" coordorigin="551,721" coordsize="350,14398"/>
+              <v:group id="shape_0" alt="Group 2365" style="position:absolute;margin-left:27.55pt;margin-top:36.05pt;width:17.55pt;height:719.95pt" coordorigin="551,721" coordsize="351,14399"/>
             </w:pict>
           </mc:Fallback>
         </mc:AlternateContent>
@@ -1187,58 +1187,78 @@
         </w:rPr>
       </w:pPr>
       <w:r>
-        <w:rPr/>
-      </w:r>
-    </w:p>
-    <w:p>
-      <w:pPr>
-        <w:pStyle w:val="Normal"/>
-        <w:spacing w:lineRule="auto" w:line="259" w:before="0" w:after="159"/>
-        <w:ind w:left="0" w:right="502" w:hanging="0"/>
-        <w:rPr>
-          <w:b/>
-          <w:b/>
-          <w:sz w:val="28"/>
-          <w:szCs w:val="28"/>
-          <w:lang w:val="es-CO"/>
-        </w:rPr>
-      </w:pPr>
-      <w:r>
-        <w:rPr/>
-      </w:r>
-    </w:p>
-    <w:p>
-      <w:pPr>
-        <w:pStyle w:val="Normal"/>
-        <w:spacing w:lineRule="auto" w:line="259" w:before="0" w:after="159"/>
-        <w:ind w:left="0" w:right="502" w:hanging="0"/>
-        <w:rPr>
-          <w:b/>
-          <w:b/>
-          <w:sz w:val="28"/>
-          <w:szCs w:val="28"/>
-          <w:lang w:val="es-CO"/>
-        </w:rPr>
-      </w:pPr>
-      <w:r>
-        <w:rPr/>
-      </w:r>
-    </w:p>
-    <w:p>
-      <w:pPr>
-        <w:pStyle w:val="Normal"/>
-        <w:spacing w:lineRule="auto" w:line="259" w:before="0" w:after="159"/>
-        <w:ind w:left="0" w:right="502" w:hanging="0"/>
-        <w:rPr>
-          <w:b/>
-          <w:b/>
-          <w:sz w:val="28"/>
-          <w:szCs w:val="28"/>
-          <w:lang w:val="es-CO"/>
-        </w:rPr>
-      </w:pPr>
-      <w:r>
-        <w:rPr/>
+        <w:rPr>
+          <w:b/>
+          <w:sz w:val="28"/>
+          <w:szCs w:val="28"/>
+          <w:lang w:val="es-CO"/>
+        </w:rPr>
+      </w:r>
+    </w:p>
+    <w:p>
+      <w:pPr>
+        <w:pStyle w:val="Normal"/>
+        <w:spacing w:lineRule="auto" w:line="259" w:before="0" w:after="159"/>
+        <w:ind w:left="0" w:right="502" w:hanging="0"/>
+        <w:rPr>
+          <w:b/>
+          <w:b/>
+          <w:sz w:val="28"/>
+          <w:szCs w:val="28"/>
+          <w:lang w:val="es-CO"/>
+        </w:rPr>
+      </w:pPr>
+      <w:r>
+        <w:rPr>
+          <w:b/>
+          <w:sz w:val="28"/>
+          <w:szCs w:val="28"/>
+          <w:lang w:val="es-CO"/>
+        </w:rPr>
+      </w:r>
+    </w:p>
+    <w:p>
+      <w:pPr>
+        <w:pStyle w:val="Normal"/>
+        <w:spacing w:lineRule="auto" w:line="259" w:before="0" w:after="159"/>
+        <w:ind w:left="0" w:right="502" w:hanging="0"/>
+        <w:rPr>
+          <w:b/>
+          <w:b/>
+          <w:sz w:val="28"/>
+          <w:szCs w:val="28"/>
+          <w:lang w:val="es-CO"/>
+        </w:rPr>
+      </w:pPr>
+      <w:r>
+        <w:rPr>
+          <w:b/>
+          <w:sz w:val="28"/>
+          <w:szCs w:val="28"/>
+          <w:lang w:val="es-CO"/>
+        </w:rPr>
+      </w:r>
+    </w:p>
+    <w:p>
+      <w:pPr>
+        <w:pStyle w:val="Normal"/>
+        <w:spacing w:lineRule="auto" w:line="259" w:before="0" w:after="159"/>
+        <w:ind w:left="0" w:right="502" w:hanging="0"/>
+        <w:rPr>
+          <w:b/>
+          <w:b/>
+          <w:sz w:val="28"/>
+          <w:szCs w:val="28"/>
+          <w:lang w:val="es-CO"/>
+        </w:rPr>
+      </w:pPr>
+      <w:r>
+        <w:rPr>
+          <w:b/>
+          <w:sz w:val="28"/>
+          <w:szCs w:val="28"/>
+          <w:lang w:val="es-CO"/>
+        </w:rPr>
       </w:r>
     </w:p>
     <w:p>
@@ -1278,24 +1298,34 @@
         </w:rPr>
       </w:pPr>
       <w:r>
-        <w:rPr/>
-      </w:r>
-    </w:p>
-    <w:p>
-      <w:pPr>
-        <w:pStyle w:val="Normal"/>
-        <w:spacing w:lineRule="auto" w:line="259" w:before="0" w:after="159"/>
-        <w:ind w:left="0" w:right="502" w:hanging="0"/>
-        <w:rPr>
-          <w:b/>
-          <w:b/>
-          <w:sz w:val="28"/>
-          <w:szCs w:val="28"/>
-          <w:lang w:val="es-CO"/>
-        </w:rPr>
-      </w:pPr>
-      <w:r>
-        <w:rPr/>
+        <w:rPr>
+          <w:b/>
+          <w:sz w:val="28"/>
+          <w:szCs w:val="28"/>
+          <w:lang w:val="es-CO"/>
+        </w:rPr>
+      </w:r>
+    </w:p>
+    <w:p>
+      <w:pPr>
+        <w:pStyle w:val="Normal"/>
+        <w:spacing w:lineRule="auto" w:line="259" w:before="0" w:after="159"/>
+        <w:ind w:left="0" w:right="502" w:hanging="0"/>
+        <w:rPr>
+          <w:b/>
+          <w:b/>
+          <w:sz w:val="28"/>
+          <w:szCs w:val="28"/>
+          <w:lang w:val="es-CO"/>
+        </w:rPr>
+      </w:pPr>
+      <w:r>
+        <w:rPr>
+          <w:b/>
+          <w:sz w:val="28"/>
+          <w:szCs w:val="28"/>
+          <w:lang w:val="es-CO"/>
+        </w:rPr>
       </w:r>
     </w:p>
     <w:p>
@@ -1921,7 +1951,7 @@
     <w:p>
       <w:pPr>
         <w:pStyle w:val="Normal"/>
-        <w:spacing w:lineRule="auto" w:line="400" w:before="0" w:after="0"/>
+        <w:spacing w:lineRule="auto" w:line="398" w:before="0" w:after="0"/>
         <w:ind w:left="0" w:right="4873" w:hanging="0"/>
         <w:rPr>
           <w:lang w:val="es-CO"/>
@@ -1953,7 +1983,6 @@
     <w:rPrDefault>
       <w:rPr>
         <w:rFonts w:ascii="Calibri" w:hAnsi="Calibri" w:eastAsia="" w:cs="" w:asciiTheme="minorHAnsi" w:cstheme="minorBidi" w:eastAsiaTheme="minorEastAsia" w:hAnsiTheme="minorHAnsi"/>
-        <w:sz w:val="22"/>
         <w:szCs w:val="22"/>
         <w:lang w:val="en-US" w:eastAsia="en-US" w:bidi="ar-SA"/>
       </w:rPr>
@@ -2342,8 +2371,9 @@
     <w:qFormat/>
     <w:pPr>
       <w:widowControl/>
+      <w:suppressAutoHyphens w:val="true"/>
       <w:bidi w:val="0"/>
-      <w:spacing w:lineRule="auto" w:line="256" w:before="0" w:after="3"/>
+      <w:spacing w:lineRule="auto" w:line="254" w:before="0" w:after="3"/>
       <w:ind w:left="10" w:right="502" w:hanging="10"/>
       <w:jc w:val="left"/>
     </w:pPr>
@@ -2367,6 +2397,7 @@
       <w:keepNext w:val="true"/>
       <w:keepLines/>
       <w:widowControl/>
+      <w:suppressAutoHyphens w:val="true"/>
       <w:bidi w:val="0"/>
       <w:spacing w:lineRule="auto" w:line="259" w:before="0" w:after="93"/>
       <w:ind w:right="30" w:hanging="0"/>

</xml_diff>